<commit_message>
Ajout de la documentation admin
</commit_message>
<xml_diff>
--- a/Doc.docx
+++ b/Doc.docx
@@ -4,95 +4,381 @@
   <w:body>
     <w:p>
       <w:pPr>
-        <w:pStyle w:val="Titre1"/>
-        <w:jc w:val="center"/>
-      </w:pPr>
-      <w:r>
-        <w:t>Documentation du projet</w:t>
-      </w:r>
-    </w:p>
-    <w:p>
-      <w:r>
-        <w:tab/>
-      </w:r>
-      <w:r>
-        <w:tab/>
-      </w:r>
-      <w:r>
-        <w:tab/>
-      </w:r>
-      <w:r>
-        <w:tab/>
-      </w:r>
-      <w:r>
-        <w:tab/>
-      </w:r>
-      <w:r>
-        <w:tab/>
-      </w:r>
-    </w:p>
-    <w:p>
-      <w:pPr>
-        <w:pStyle w:val="Titre1"/>
-      </w:pPr>
-    </w:p>
-    <w:p>
-      <w:pPr>
-        <w:pStyle w:val="Titre1"/>
-      </w:pPr>
-    </w:p>
-    <w:p>
-      <w:pPr>
-        <w:pStyle w:val="Titre1"/>
-      </w:pPr>
-    </w:p>
-    <w:p>
-      <w:pPr>
-        <w:pStyle w:val="Titre1"/>
-      </w:pPr>
-    </w:p>
-    <w:p>
-      <w:pPr>
-        <w:pStyle w:val="Titre1"/>
-      </w:pPr>
-    </w:p>
-    <w:p>
-      <w:pPr>
-        <w:pStyle w:val="Titre1"/>
-      </w:pPr>
-    </w:p>
-    <w:p>
-      <w:pPr>
-        <w:pStyle w:val="Titre1"/>
-      </w:pPr>
-    </w:p>
-    <w:p>
-      <w:pPr>
-        <w:pStyle w:val="Titre1"/>
-      </w:pPr>
-    </w:p>
-    <w:p>
-      <w:pPr>
-        <w:pStyle w:val="Titre1"/>
-      </w:pPr>
-    </w:p>
-    <w:p>
-      <w:pPr>
-        <w:pStyle w:val="Titre1"/>
-      </w:pPr>
-    </w:p>
-    <w:p>
-      <w:pPr>
-        <w:pStyle w:val="Titre1"/>
-        <w:tabs>
-          <w:tab w:val="left" w:pos="949"/>
-        </w:tabs>
-      </w:pPr>
-    </w:p>
-    <w:p>
-      <w:pPr>
-        <w:pStyle w:val="Titre1"/>
-      </w:pPr>
+        <w:jc w:val="center"/>
+      </w:pPr>
+    </w:p>
+    <w:p>
+      <w:pPr>
+        <w:jc w:val="center"/>
+      </w:pPr>
+      <w:r>
+        <w:t>William Leroux</w:t>
+      </w:r>
+    </w:p>
+    <w:p>
+      <w:pPr>
+        <w:jc w:val="center"/>
+      </w:pPr>
+      <w:r>
+        <w:t>Nicolas Morin</w:t>
+      </w:r>
+    </w:p>
+    <w:p>
+      <w:pPr>
+        <w:jc w:val="center"/>
+      </w:pPr>
+      <w:r>
+        <w:t>Samuel Oliveira Martel</w:t>
+      </w:r>
+    </w:p>
+    <w:p>
+      <w:pPr>
+        <w:jc w:val="center"/>
+        <w:rPr>
+          <w:sz w:val="21"/>
+          <w:szCs w:val="21"/>
+        </w:rPr>
+      </w:pPr>
+      <w:r>
+        <w:rPr>
+          <w:sz w:val="21"/>
+          <w:szCs w:val="21"/>
+        </w:rPr>
+        <w:t>GR : 0</w:t>
+      </w:r>
+      <w:r>
+        <w:rPr>
+          <w:sz w:val="21"/>
+          <w:szCs w:val="21"/>
+        </w:rPr>
+        <w:t>1</w:t>
+      </w:r>
+    </w:p>
+    <w:p>
+      <w:pPr>
+        <w:jc w:val="center"/>
+      </w:pPr>
+    </w:p>
+    <w:p>
+      <w:pPr>
+        <w:jc w:val="center"/>
+      </w:pPr>
+    </w:p>
+    <w:p>
+      <w:pPr>
+        <w:jc w:val="center"/>
+      </w:pPr>
+    </w:p>
+    <w:p>
+      <w:pPr>
+        <w:jc w:val="center"/>
+      </w:pPr>
+    </w:p>
+    <w:p>
+      <w:pPr>
+        <w:jc w:val="center"/>
+      </w:pPr>
+    </w:p>
+    <w:p/>
+    <w:p/>
+    <w:p>
+      <w:pPr>
+        <w:jc w:val="center"/>
+      </w:pPr>
+    </w:p>
+    <w:p>
+      <w:pPr>
+        <w:jc w:val="center"/>
+        <w:rPr>
+          <w:b/>
+          <w:bCs/>
+        </w:rPr>
+      </w:pPr>
+      <w:r>
+        <w:rPr>
+          <w:b/>
+          <w:bCs/>
+        </w:rPr>
+        <w:t xml:space="preserve">Projet d’intégration I </w:t>
+      </w:r>
+      <w:r>
+        <w:rPr>
+          <w:b/>
+          <w:bCs/>
+        </w:rPr>
+        <w:t xml:space="preserve">– </w:t>
+      </w:r>
+      <w:r>
+        <w:rPr>
+          <w:b/>
+          <w:bCs/>
+        </w:rPr>
+        <w:t>Projet GymExpress</w:t>
+      </w:r>
+    </w:p>
+    <w:p>
+      <w:pPr>
+        <w:jc w:val="center"/>
+        <w:rPr>
+          <w:b/>
+          <w:bCs/>
+        </w:rPr>
+      </w:pPr>
+      <w:r>
+        <w:rPr>
+          <w:b/>
+          <w:bCs/>
+        </w:rPr>
+        <w:t xml:space="preserve">Remis le </w:t>
+      </w:r>
+      <w:r>
+        <w:rPr>
+          <w:b/>
+          <w:bCs/>
+        </w:rPr>
+        <w:t>X</w:t>
+      </w:r>
+      <w:r>
+        <w:rPr>
+          <w:b/>
+          <w:bCs/>
+        </w:rPr>
+        <w:t xml:space="preserve"> </w:t>
+      </w:r>
+      <w:r>
+        <w:rPr>
+          <w:b/>
+          <w:bCs/>
+        </w:rPr>
+        <w:t>mars</w:t>
+      </w:r>
+      <w:r>
+        <w:rPr>
+          <w:b/>
+          <w:bCs/>
+        </w:rPr>
+        <w:t xml:space="preserve"> 202</w:t>
+      </w:r>
+      <w:r>
+        <w:rPr>
+          <w:b/>
+          <w:bCs/>
+        </w:rPr>
+        <w:t>5</w:t>
+      </w:r>
+    </w:p>
+    <w:p>
+      <w:pPr>
+        <w:jc w:val="center"/>
+        <w:rPr>
+          <w:b/>
+          <w:bCs/>
+        </w:rPr>
+      </w:pPr>
+    </w:p>
+    <w:p>
+      <w:pPr>
+        <w:jc w:val="center"/>
+        <w:rPr>
+          <w:b/>
+          <w:bCs/>
+        </w:rPr>
+      </w:pPr>
+    </w:p>
+    <w:p>
+      <w:pPr>
+        <w:jc w:val="center"/>
+        <w:rPr>
+          <w:b/>
+          <w:bCs/>
+        </w:rPr>
+      </w:pPr>
+    </w:p>
+    <w:p>
+      <w:pPr>
+        <w:jc w:val="center"/>
+        <w:rPr>
+          <w:b/>
+          <w:bCs/>
+        </w:rPr>
+      </w:pPr>
+    </w:p>
+    <w:p>
+      <w:pPr>
+        <w:jc w:val="center"/>
+        <w:rPr>
+          <w:b/>
+          <w:bCs/>
+        </w:rPr>
+      </w:pPr>
+    </w:p>
+    <w:p>
+      <w:pPr>
+        <w:jc w:val="center"/>
+        <w:rPr>
+          <w:b/>
+          <w:bCs/>
+        </w:rPr>
+      </w:pPr>
+    </w:p>
+    <w:p>
+      <w:pPr>
+        <w:jc w:val="center"/>
+      </w:pPr>
+      <w:r>
+        <w:t>Travail présenté à :</w:t>
+      </w:r>
+    </w:p>
+    <w:p>
+      <w:pPr>
+        <w:jc w:val="center"/>
+      </w:pPr>
+    </w:p>
+    <w:p>
+      <w:pPr>
+        <w:jc w:val="center"/>
+      </w:pPr>
+      <w:r>
+        <w:t>Sylvain Jr. Rivard</w:t>
+      </w:r>
+    </w:p>
+    <w:p>
+      <w:pPr>
+        <w:jc w:val="center"/>
+      </w:pPr>
+    </w:p>
+    <w:p>
+      <w:pPr>
+        <w:jc w:val="center"/>
+      </w:pPr>
+    </w:p>
+    <w:p>
+      <w:pPr>
+        <w:jc w:val="center"/>
+      </w:pPr>
+    </w:p>
+    <w:p>
+      <w:pPr>
+        <w:jc w:val="center"/>
+      </w:pPr>
+    </w:p>
+    <w:p>
+      <w:pPr>
+        <w:jc w:val="center"/>
+      </w:pPr>
+    </w:p>
+    <w:p>
+      <w:pPr>
+        <w:jc w:val="center"/>
+      </w:pPr>
+    </w:p>
+    <w:p>
+      <w:pPr>
+        <w:jc w:val="center"/>
+      </w:pPr>
+    </w:p>
+    <w:p>
+      <w:pPr>
+        <w:jc w:val="center"/>
+      </w:pPr>
+    </w:p>
+    <w:p>
+      <w:pPr>
+        <w:jc w:val="center"/>
+      </w:pPr>
+    </w:p>
+    <w:p>
+      <w:pPr>
+        <w:jc w:val="center"/>
+      </w:pPr>
+    </w:p>
+    <w:p>
+      <w:pPr>
+        <w:jc w:val="center"/>
+      </w:pPr>
+    </w:p>
+    <w:p>
+      <w:pPr>
+        <w:jc w:val="center"/>
+      </w:pPr>
+    </w:p>
+    <w:p>
+      <w:pPr>
+        <w:jc w:val="center"/>
+      </w:pPr>
+    </w:p>
+    <w:p>
+      <w:pPr>
+        <w:jc w:val="center"/>
+      </w:pPr>
+    </w:p>
+    <w:p>
+      <w:pPr>
+        <w:jc w:val="center"/>
+      </w:pPr>
+    </w:p>
+    <w:p>
+      <w:pPr>
+        <w:jc w:val="center"/>
+      </w:pPr>
+    </w:p>
+    <w:p>
+      <w:pPr>
+        <w:jc w:val="center"/>
+      </w:pPr>
+    </w:p>
+    <w:p>
+      <w:pPr>
+        <w:ind w:left="2124" w:firstLine="708"/>
+        <w:rPr>
+          <w:sz w:val="28"/>
+          <w:szCs w:val="28"/>
+        </w:rPr>
+      </w:pPr>
+      <w:r>
+        <w:rPr>
+          <w:sz w:val="28"/>
+          <w:szCs w:val="28"/>
+        </w:rPr>
+        <w:t>Département d</w:t>
+      </w:r>
+      <w:r>
+        <w:rPr>
+          <w:sz w:val="28"/>
+          <w:szCs w:val="28"/>
+        </w:rPr>
+        <w:t>’informatique</w:t>
+      </w:r>
+    </w:p>
+    <w:p>
+      <w:pPr>
+        <w:jc w:val="center"/>
+        <w:rPr>
+          <w:sz w:val="28"/>
+          <w:szCs w:val="28"/>
+        </w:rPr>
+      </w:pPr>
+      <w:r>
+        <w:rPr>
+          <w:sz w:val="28"/>
+          <w:szCs w:val="28"/>
+        </w:rPr>
+        <w:t xml:space="preserve"> </w:t>
+      </w:r>
+      <w:r>
+        <w:rPr>
+          <w:sz w:val="28"/>
+          <w:szCs w:val="28"/>
+        </w:rPr>
+        <w:t>CEGEP Régional de Lanaudière à Joliett</w:t>
+      </w:r>
+      <w:r>
+        <w:rPr>
+          <w:sz w:val="28"/>
+          <w:szCs w:val="28"/>
+        </w:rPr>
+        <w:t>e</w:t>
+      </w:r>
     </w:p>
     <w:p/>
     <w:p>
@@ -103,26 +389,375 @@
         <w:lastRenderedPageBreak/>
         <w:t>Fonctionnalités</w:t>
       </w:r>
+      <w:r>
+        <w:t xml:space="preserve"> des interfaces</w:t>
+      </w:r>
     </w:p>
     <w:p>
       <w:pPr>
         <w:pStyle w:val="Titre2"/>
       </w:pPr>
       <w:r>
-        <w:t>Page de connexion</w:t>
+        <w:t>Page de Connexion</w:t>
       </w:r>
       <w:r>
         <w:t xml:space="preserve"> </w:t>
       </w:r>
-      <w:r>
-        <w:t>/ déconnexion</w:t>
-      </w:r>
-    </w:p>
-    <w:p>
-      <w:r>
-        <w:t xml:space="preserve">La page de connexion permet aux différents utilisateurs de se connecter à l’application. On peut décider que nos informations de connexion soit Un bouton de déconnexion sera </w:t>
-      </w:r>
-    </w:p>
+    </w:p>
+    <w:p>
+      <w:pPr>
+        <w:pStyle w:val="NormalWeb"/>
+        <w:rPr>
+          <w:rFonts w:asciiTheme="minorHAnsi" w:hAnsiTheme="minorHAnsi" w:cstheme="minorHAnsi"/>
+        </w:rPr>
+      </w:pPr>
+      <w:r>
+        <w:rPr>
+          <w:rFonts w:asciiTheme="minorHAnsi" w:hAnsiTheme="minorHAnsi" w:cstheme="minorHAnsi"/>
+        </w:rPr>
+        <w:t>La page de connexion permet aux différents utilisateurs d’accéder à l’application. Il est possible de choisir d’enregistrer ses informations de connexion pour que, lors de la prochaine visite, les champs soient automatiquement remplis.</w:t>
+      </w:r>
+    </w:p>
+    <w:p>
+      <w:pPr>
+        <w:pStyle w:val="NormalWeb"/>
+        <w:numPr>
+          <w:ilvl w:val="0"/>
+          <w:numId w:val="2"/>
+        </w:numPr>
+        <w:rPr>
+          <w:rFonts w:asciiTheme="minorHAnsi" w:hAnsiTheme="minorHAnsi" w:cstheme="minorHAnsi"/>
+        </w:rPr>
+      </w:pPr>
+      <w:r>
+        <w:rPr>
+          <w:rStyle w:val="lev"/>
+          <w:rFonts w:asciiTheme="minorHAnsi" w:eastAsiaTheme="majorEastAsia" w:hAnsiTheme="minorHAnsi" w:cstheme="minorHAnsi"/>
+        </w:rPr>
+        <w:t>Client</w:t>
+      </w:r>
+      <w:r>
+        <w:rPr>
+          <w:rFonts w:asciiTheme="minorHAnsi" w:hAnsiTheme="minorHAnsi" w:cstheme="minorHAnsi"/>
+        </w:rPr>
+        <w:t xml:space="preserve"> : Pour se connecter à l’application, le client doit s’identifier en personne auprès d’un entraîneur, qui se chargera de créer son compte.</w:t>
+      </w:r>
+    </w:p>
+    <w:p>
+      <w:pPr>
+        <w:pStyle w:val="NormalWeb"/>
+        <w:numPr>
+          <w:ilvl w:val="0"/>
+          <w:numId w:val="2"/>
+        </w:numPr>
+        <w:rPr>
+          <w:rFonts w:asciiTheme="minorHAnsi" w:hAnsiTheme="minorHAnsi" w:cstheme="minorHAnsi"/>
+        </w:rPr>
+      </w:pPr>
+      <w:r>
+        <w:rPr>
+          <w:rStyle w:val="lev"/>
+          <w:rFonts w:asciiTheme="minorHAnsi" w:eastAsiaTheme="majorEastAsia" w:hAnsiTheme="minorHAnsi" w:cstheme="minorHAnsi"/>
+        </w:rPr>
+        <w:t>Administrateur</w:t>
+      </w:r>
+      <w:r>
+        <w:rPr>
+          <w:rFonts w:asciiTheme="minorHAnsi" w:hAnsiTheme="minorHAnsi" w:cstheme="minorHAnsi"/>
+        </w:rPr>
+        <w:t xml:space="preserve"> : Un seul compte administrateur est disponible pour l’application.</w:t>
+      </w:r>
+    </w:p>
+    <w:p>
+      <w:pPr>
+        <w:pStyle w:val="NormalWeb"/>
+        <w:numPr>
+          <w:ilvl w:val="0"/>
+          <w:numId w:val="2"/>
+        </w:numPr>
+        <w:rPr>
+          <w:rFonts w:asciiTheme="minorHAnsi" w:hAnsiTheme="minorHAnsi" w:cstheme="minorHAnsi"/>
+        </w:rPr>
+      </w:pPr>
+      <w:r>
+        <w:rPr>
+          <w:rStyle w:val="lev"/>
+          <w:rFonts w:asciiTheme="minorHAnsi" w:eastAsiaTheme="majorEastAsia" w:hAnsiTheme="minorHAnsi" w:cstheme="minorHAnsi"/>
+        </w:rPr>
+        <w:t>Entraîneur</w:t>
+      </w:r>
+      <w:r>
+        <w:rPr>
+          <w:rFonts w:asciiTheme="minorHAnsi" w:hAnsiTheme="minorHAnsi" w:cstheme="minorHAnsi"/>
+        </w:rPr>
+        <w:t xml:space="preserve"> : Les informations de connexion pour les entraîneurs sont créées par l’administrateur.</w:t>
+      </w:r>
+    </w:p>
+    <w:p>
+      <w:pPr>
+        <w:pStyle w:val="NormalWeb"/>
+        <w:ind w:left="360"/>
+        <w:jc w:val="center"/>
+      </w:pPr>
+      <w:r>
+        <w:br/>
+      </w:r>
+      <w:r>
+        <w:drawing>
+          <wp:inline distT="0" distB="0" distL="0" distR="0" wp14:anchorId="44B5E88D" wp14:editId="3B56DD1B">
+            <wp:extent cx="5245395" cy="3104740"/>
+            <wp:effectExtent l="0" t="0" r="0" b="0"/>
+            <wp:docPr id="2066891998" name="Image 1"/>
+            <wp:cNvGraphicFramePr>
+              <a:graphicFrameLocks xmlns:a="http://schemas.openxmlformats.org/drawingml/2006/main" noChangeAspect="1"/>
+            </wp:cNvGraphicFramePr>
+            <a:graphic xmlns:a="http://schemas.openxmlformats.org/drawingml/2006/main">
+              <a:graphicData uri="http://schemas.openxmlformats.org/drawingml/2006/picture">
+                <pic:pic xmlns:pic="http://schemas.openxmlformats.org/drawingml/2006/picture">
+                  <pic:nvPicPr>
+                    <pic:cNvPr id="2066891998" name=""/>
+                    <pic:cNvPicPr/>
+                  </pic:nvPicPr>
+                  <pic:blipFill>
+                    <a:blip r:embed="rId6"/>
+                    <a:stretch>
+                      <a:fillRect/>
+                    </a:stretch>
+                  </pic:blipFill>
+                  <pic:spPr>
+                    <a:xfrm>
+                      <a:off x="0" y="0"/>
+                      <a:ext cx="5282701" cy="3126822"/>
+                    </a:xfrm>
+                    <a:prstGeom prst="rect">
+                      <a:avLst/>
+                    </a:prstGeom>
+                  </pic:spPr>
+                </pic:pic>
+              </a:graphicData>
+            </a:graphic>
+          </wp:inline>
+        </w:drawing>
+      </w:r>
+      <w:r>
+        <w:br/>
+      </w:r>
+      <w:r>
+        <w:br/>
+      </w:r>
+    </w:p>
+    <w:p/>
+    <w:p/>
+    <w:p/>
+    <w:p/>
+    <w:p/>
+    <w:p/>
+    <w:p/>
+    <w:p/>
+    <w:p>
+      <w:pPr>
+        <w:pStyle w:val="Titre2"/>
+      </w:pPr>
+      <w:r>
+        <w:lastRenderedPageBreak/>
+        <w:t>Admin</w:t>
+      </w:r>
+    </w:p>
+    <w:p/>
+    <w:p>
+      <w:pPr>
+        <w:pStyle w:val="Titre3"/>
+      </w:pPr>
+      <w:r>
+        <w:t>Accueil</w:t>
+      </w:r>
+    </w:p>
+    <w:p/>
+    <w:p/>
+    <w:p>
+      <w:pPr>
+        <w:pStyle w:val="Titre3"/>
+      </w:pPr>
+      <w:r>
+        <w:t>Finance</w:t>
+      </w:r>
+    </w:p>
+    <w:p/>
+    <w:p>
+      <w:r>
+        <w:t xml:space="preserve">Dans l’onglet </w:t>
+      </w:r>
+      <w:r>
+        <w:rPr>
+          <w:rStyle w:val="lev"/>
+        </w:rPr>
+        <w:t>Finance</w:t>
+      </w:r>
+      <w:r>
+        <w:t xml:space="preserve">, l’administrateur pourra consulter et analyser différentes statistiques concernant les revenus de l’entreprise en fonction de leurs sources. Par exemple, les statistiques des </w:t>
+      </w:r>
+      <w:r>
+        <w:rPr>
+          <w:rStyle w:val="lev"/>
+        </w:rPr>
+        <w:t>abonnements vendus</w:t>
+      </w:r>
+      <w:r>
+        <w:t xml:space="preserve"> seront mises en évidence, permettant d'évaluer leur contribution aux revenus totaux.</w:t>
+      </w:r>
+    </w:p>
+    <w:p/>
+    <w:p>
+      <w:r>
+        <w:rPr>
+          <w:noProof/>
+        </w:rPr>
+        <w:drawing>
+          <wp:inline distT="0" distB="0" distL="0" distR="0" wp14:anchorId="1371F88C" wp14:editId="06CD79DB">
+            <wp:extent cx="5436781" cy="3354705"/>
+            <wp:effectExtent l="0" t="0" r="0" b="0"/>
+            <wp:docPr id="459365566" name="Image 2"/>
+            <wp:cNvGraphicFramePr>
+              <a:graphicFrameLocks xmlns:a="http://schemas.openxmlformats.org/drawingml/2006/main" noChangeAspect="1"/>
+            </wp:cNvGraphicFramePr>
+            <a:graphic xmlns:a="http://schemas.openxmlformats.org/drawingml/2006/main">
+              <a:graphicData uri="http://schemas.openxmlformats.org/drawingml/2006/picture">
+                <pic:pic xmlns:pic="http://schemas.openxmlformats.org/drawingml/2006/picture">
+                  <pic:nvPicPr>
+                    <pic:cNvPr id="459365566" name="Image 459365566"/>
+                    <pic:cNvPicPr/>
+                  </pic:nvPicPr>
+                  <pic:blipFill>
+                    <a:blip r:embed="rId7" cstate="print">
+                      <a:extLst>
+                        <a:ext uri="{28A0092B-C50C-407E-A947-70E740481C1C}">
+                          <a14:useLocalDpi xmlns:a14="http://schemas.microsoft.com/office/drawing/2010/main" val="0"/>
+                        </a:ext>
+                      </a:extLst>
+                    </a:blip>
+                    <a:stretch>
+                      <a:fillRect/>
+                    </a:stretch>
+                  </pic:blipFill>
+                  <pic:spPr>
+                    <a:xfrm>
+                      <a:off x="0" y="0"/>
+                      <a:ext cx="5442127" cy="3358003"/>
+                    </a:xfrm>
+                    <a:prstGeom prst="rect">
+                      <a:avLst/>
+                    </a:prstGeom>
+                  </pic:spPr>
+                </pic:pic>
+              </a:graphicData>
+            </a:graphic>
+          </wp:inline>
+        </w:drawing>
+      </w:r>
+    </w:p>
+    <w:p>
+      <w:pPr>
+        <w:pStyle w:val="Titre3"/>
+      </w:pPr>
+    </w:p>
+    <w:p>
+      <w:pPr>
+        <w:pStyle w:val="Titre3"/>
+      </w:pPr>
+    </w:p>
+    <w:p>
+      <w:pPr>
+        <w:pStyle w:val="Titre3"/>
+      </w:pPr>
+    </w:p>
+    <w:p>
+      <w:pPr>
+        <w:pStyle w:val="Titre3"/>
+      </w:pPr>
+    </w:p>
+    <w:p>
+      <w:pPr>
+        <w:pStyle w:val="Titre3"/>
+      </w:pPr>
+    </w:p>
+    <w:p/>
+    <w:p>
+      <w:pPr>
+        <w:pStyle w:val="Titre3"/>
+      </w:pPr>
+      <w:r>
+        <w:lastRenderedPageBreak/>
+        <w:t>Employé</w:t>
+      </w:r>
+    </w:p>
+    <w:p>
+      <w:r>
+        <w:br/>
+        <w:t xml:space="preserve">Dans l’onglet </w:t>
+      </w:r>
+      <w:r>
+        <w:rPr>
+          <w:rStyle w:val="lev"/>
+        </w:rPr>
+        <w:t>Employé</w:t>
+      </w:r>
+      <w:r>
+        <w:t>, l’administrateur pourra effectuer un CRUD sur les employés, qui seront affichés dans une liste. Il pourra également faire un clic droit sur un employé afin de le modifier ou de le supprimer.</w:t>
+      </w:r>
+    </w:p>
+    <w:p/>
+    <w:p>
+      <w:r>
+        <w:drawing>
+          <wp:inline distT="0" distB="0" distL="0" distR="0" wp14:anchorId="39243B54" wp14:editId="4925D1D8">
+            <wp:extent cx="5486400" cy="3329305"/>
+            <wp:effectExtent l="0" t="0" r="0" b="0"/>
+            <wp:docPr id="152251862" name="Image 1"/>
+            <wp:cNvGraphicFramePr>
+              <a:graphicFrameLocks xmlns:a="http://schemas.openxmlformats.org/drawingml/2006/main" noChangeAspect="1"/>
+            </wp:cNvGraphicFramePr>
+            <a:graphic xmlns:a="http://schemas.openxmlformats.org/drawingml/2006/main">
+              <a:graphicData uri="http://schemas.openxmlformats.org/drawingml/2006/picture">
+                <pic:pic xmlns:pic="http://schemas.openxmlformats.org/drawingml/2006/picture">
+                  <pic:nvPicPr>
+                    <pic:cNvPr id="152251862" name=""/>
+                    <pic:cNvPicPr/>
+                  </pic:nvPicPr>
+                  <pic:blipFill>
+                    <a:blip r:embed="rId8"/>
+                    <a:stretch>
+                      <a:fillRect/>
+                    </a:stretch>
+                  </pic:blipFill>
+                  <pic:spPr>
+                    <a:xfrm>
+                      <a:off x="0" y="0"/>
+                      <a:ext cx="5486400" cy="3329305"/>
+                    </a:xfrm>
+                    <a:prstGeom prst="rect">
+                      <a:avLst/>
+                    </a:prstGeom>
+                  </pic:spPr>
+                </pic:pic>
+              </a:graphicData>
+            </a:graphic>
+          </wp:inline>
+        </w:drawing>
+      </w:r>
+    </w:p>
+    <w:p/>
+    <w:p/>
+    <w:p>
+      <w:pPr>
+        <w:pStyle w:val="Titre3"/>
+      </w:pPr>
+      <w:r>
+        <w:t>Gérer abonnements</w:t>
+      </w:r>
+    </w:p>
+    <w:p/>
+    <w:p/>
+    <w:p/>
     <w:p/>
     <w:p>
       <w:r>
@@ -235,6 +870,7 @@
     </w:p>
     <w:p>
       <w:r>
+        <w:lastRenderedPageBreak/>
         <w:br/>
         <w:t>Client :</w:t>
       </w:r>
@@ -417,10 +1053,59 @@
       </w:pPr>
       <w:r>
         <w:lastRenderedPageBreak/>
-        <w:t>Maquettes d’interfaces</w:t>
-      </w:r>
-    </w:p>
-    <w:p/>
+        <w:t>Description des sprints</w:t>
+      </w:r>
+    </w:p>
+    <w:p>
+      <w:pPr>
+        <w:pStyle w:val="Titre2"/>
+      </w:pPr>
+      <w:r>
+        <w:t>Sprint 0</w:t>
+      </w:r>
+    </w:p>
+    <w:p>
+      <w:pPr>
+        <w:pStyle w:val="NormalWeb"/>
+        <w:rPr>
+          <w:rFonts w:asciiTheme="minorHAnsi" w:hAnsiTheme="minorHAnsi" w:cstheme="minorHAnsi"/>
+        </w:rPr>
+      </w:pPr>
+      <w:r>
+        <w:rPr>
+          <w:rFonts w:asciiTheme="minorHAnsi" w:hAnsiTheme="minorHAnsi" w:cstheme="minorHAnsi"/>
+        </w:rPr>
+        <w:t>Nous avons choisi de réaliser notre projet en utilisant Swift, un langage que nous maîtrisons bien grâce à notre expérience acquise lors du cours de projet mobile de la session précédente.</w:t>
+      </w:r>
+    </w:p>
+    <w:p>
+      <w:pPr>
+        <w:pStyle w:val="NormalWeb"/>
+        <w:rPr>
+          <w:rFonts w:asciiTheme="minorHAnsi" w:hAnsiTheme="minorHAnsi" w:cstheme="minorHAnsi"/>
+        </w:rPr>
+      </w:pPr>
+      <w:r>
+        <w:rPr>
+          <w:rFonts w:asciiTheme="minorHAnsi" w:hAnsiTheme="minorHAnsi" w:cstheme="minorHAnsi"/>
+        </w:rPr>
+        <w:t>Le projet consiste à développer une application dédiée à la gestion d’un centre d’entraînement.</w:t>
+      </w:r>
+    </w:p>
+    <w:p>
+      <w:pPr>
+        <w:pStyle w:val="NormalWeb"/>
+        <w:rPr>
+          <w:rFonts w:asciiTheme="minorHAnsi" w:hAnsiTheme="minorHAnsi" w:cstheme="minorHAnsi"/>
+        </w:rPr>
+      </w:pPr>
+      <w:r>
+        <w:rPr>
+          <w:rFonts w:asciiTheme="minorHAnsi" w:hAnsiTheme="minorHAnsi" w:cstheme="minorHAnsi"/>
+        </w:rPr>
+        <w:t>Durant ce sprint, nous avons décidé de nous concentrer sur la conception des interfaces utilisateur pour les sections liées à l’administration, aux entraîneurs et aux clients. Les interfaces sont maintenant prêtes à afficher des données pour les prochaines étapes du développement.</w:t>
+      </w:r>
+    </w:p>
     <w:p/>
     <w:sectPr>
       <w:pgSz w:w="12240" w:h="15840"/>
@@ -441,6 +1126,155 @@
 <file path=word/numbering.xml><?xml version="1.0" encoding="utf-8"?>
 <w:numbering xmlns:wpc="http://schemas.microsoft.com/office/word/2010/wordprocessingCanvas" xmlns:cx="http://schemas.microsoft.com/office/drawing/2014/chartex" xmlns:cx1="http://schemas.microsoft.com/office/drawing/2015/9/8/chartex" xmlns:cx2="http://schemas.microsoft.com/office/drawing/2015/10/21/chartex" xmlns:cx3="http://schemas.microsoft.com/office/drawing/2016/5/9/chartex" xmlns:cx4="http://schemas.microsoft.com/office/drawing/2016/5/10/chartex" xmlns:cx5="http://schemas.microsoft.com/office/drawing/2016/5/11/chartex" xmlns:cx6="http://schemas.microsoft.com/office/drawing/2016/5/12/chartex" xmlns:cx7="http://schemas.microsoft.com/office/drawing/2016/5/13/chartex" xmlns:cx8="http://schemas.microsoft.com/office/drawing/2016/5/14/chartex" xmlns:mc="http://schemas.openxmlformats.org/markup-compatibility/2006" xmlns:aink="http://schemas.microsoft.com/office/drawing/2016/ink" xmlns:am3d="http://schemas.microsoft.com/office/drawing/2017/model3d" xmlns:o="urn:schemas-microsoft-com:office:office" xmlns:oel="http://schemas.microsoft.com/office/2019/extlst" xmlns:r="http://schemas.openxmlformats.org/officeDocument/2006/relationships" xmlns:m="http://schemas.openxmlformats.org/officeDocument/2006/math" xmlns:v="urn:schemas-microsoft-com:vml" xmlns:wp14="http://schemas.microsoft.com/office/word/2010/wordprocessingDrawing" xmlns:wp="http://schemas.openxmlformats.org/drawingml/2006/wordprocessingDrawing" xmlns:w10="urn:schemas-microsoft-com:office:word" xmlns:w="http://schemas.openxmlformats.org/wordprocessingml/2006/main" xmlns:w14="http://schemas.microsoft.com/office/word/2010/wordml" xmlns:w15="http://schemas.microsoft.com/office/word/2012/wordml" xmlns:w16cex="http://schemas.microsoft.com/office/word/2018/wordml/cex" xmlns:w16cid="http://schemas.microsoft.com/office/word/2016/wordml/cid" xmlns:w16="http://schemas.microsoft.com/office/word/2018/wordml" xmlns:w16du="http://schemas.microsoft.com/office/word/2023/wordml/word16du" xmlns:w16sdtdh="http://schemas.microsoft.com/office/word/2020/wordml/sdtdatahash" xmlns:w16sdtfl="http://schemas.microsoft.com/office/word/2024/wordml/sdtformatlock" xmlns:w16se="http://schemas.microsoft.com/office/word/2015/wordml/symex" xmlns:wpg="http://schemas.microsoft.com/office/word/2010/wordprocessingGroup" xmlns:wpi="http://schemas.microsoft.com/office/word/2010/wordprocessingInk" xmlns:wne="http://schemas.microsoft.com/office/word/2006/wordml" xmlns:wps="http://schemas.microsoft.com/office/word/2010/wordprocessingShape" mc:Ignorable="w14 w15 w16se w16cid w16 w16cex w16sdtdh w16sdtfl w16du wp14">
   <w:abstractNum w:abstractNumId="0" w15:restartNumberingAfterBreak="0">
+    <w:nsid w:val="47967FEC"/>
+    <w:multiLevelType w:val="multilevel"/>
+    <w:tmpl w:val="B2FC104A"/>
+    <w:lvl w:ilvl="0">
+      <w:start w:val="1"/>
+      <w:numFmt w:val="bullet"/>
+      <w:lvlText w:val=""/>
+      <w:lvlJc w:val="left"/>
+      <w:pPr>
+        <w:tabs>
+          <w:tab w:val="num" w:pos="720"/>
+        </w:tabs>
+        <w:ind w:left="720" w:hanging="360"/>
+      </w:pPr>
+      <w:rPr>
+        <w:rFonts w:ascii="Symbol" w:hAnsi="Symbol" w:hint="default"/>
+        <w:sz w:val="20"/>
+      </w:rPr>
+    </w:lvl>
+    <w:lvl w:ilvl="1" w:tentative="1">
+      <w:start w:val="1"/>
+      <w:numFmt w:val="bullet"/>
+      <w:lvlText w:val="o"/>
+      <w:lvlJc w:val="left"/>
+      <w:pPr>
+        <w:tabs>
+          <w:tab w:val="num" w:pos="1440"/>
+        </w:tabs>
+        <w:ind w:left="1440" w:hanging="360"/>
+      </w:pPr>
+      <w:rPr>
+        <w:rFonts w:ascii="Courier New" w:hAnsi="Courier New" w:hint="default"/>
+        <w:sz w:val="20"/>
+      </w:rPr>
+    </w:lvl>
+    <w:lvl w:ilvl="2" w:tentative="1">
+      <w:start w:val="1"/>
+      <w:numFmt w:val="bullet"/>
+      <w:lvlText w:val=""/>
+      <w:lvlJc w:val="left"/>
+      <w:pPr>
+        <w:tabs>
+          <w:tab w:val="num" w:pos="2160"/>
+        </w:tabs>
+        <w:ind w:left="2160" w:hanging="360"/>
+      </w:pPr>
+      <w:rPr>
+        <w:rFonts w:ascii="Wingdings" w:hAnsi="Wingdings" w:hint="default"/>
+        <w:sz w:val="20"/>
+      </w:rPr>
+    </w:lvl>
+    <w:lvl w:ilvl="3" w:tentative="1">
+      <w:start w:val="1"/>
+      <w:numFmt w:val="bullet"/>
+      <w:lvlText w:val=""/>
+      <w:lvlJc w:val="left"/>
+      <w:pPr>
+        <w:tabs>
+          <w:tab w:val="num" w:pos="2880"/>
+        </w:tabs>
+        <w:ind w:left="2880" w:hanging="360"/>
+      </w:pPr>
+      <w:rPr>
+        <w:rFonts w:ascii="Wingdings" w:hAnsi="Wingdings" w:hint="default"/>
+        <w:sz w:val="20"/>
+      </w:rPr>
+    </w:lvl>
+    <w:lvl w:ilvl="4" w:tentative="1">
+      <w:start w:val="1"/>
+      <w:numFmt w:val="bullet"/>
+      <w:lvlText w:val=""/>
+      <w:lvlJc w:val="left"/>
+      <w:pPr>
+        <w:tabs>
+          <w:tab w:val="num" w:pos="3600"/>
+        </w:tabs>
+        <w:ind w:left="3600" w:hanging="360"/>
+      </w:pPr>
+      <w:rPr>
+        <w:rFonts w:ascii="Wingdings" w:hAnsi="Wingdings" w:hint="default"/>
+        <w:sz w:val="20"/>
+      </w:rPr>
+    </w:lvl>
+    <w:lvl w:ilvl="5" w:tentative="1">
+      <w:start w:val="1"/>
+      <w:numFmt w:val="bullet"/>
+      <w:lvlText w:val=""/>
+      <w:lvlJc w:val="left"/>
+      <w:pPr>
+        <w:tabs>
+          <w:tab w:val="num" w:pos="4320"/>
+        </w:tabs>
+        <w:ind w:left="4320" w:hanging="360"/>
+      </w:pPr>
+      <w:rPr>
+        <w:rFonts w:ascii="Wingdings" w:hAnsi="Wingdings" w:hint="default"/>
+        <w:sz w:val="20"/>
+      </w:rPr>
+    </w:lvl>
+    <w:lvl w:ilvl="6" w:tentative="1">
+      <w:start w:val="1"/>
+      <w:numFmt w:val="bullet"/>
+      <w:lvlText w:val=""/>
+      <w:lvlJc w:val="left"/>
+      <w:pPr>
+        <w:tabs>
+          <w:tab w:val="num" w:pos="5040"/>
+        </w:tabs>
+        <w:ind w:left="5040" w:hanging="360"/>
+      </w:pPr>
+      <w:rPr>
+        <w:rFonts w:ascii="Wingdings" w:hAnsi="Wingdings" w:hint="default"/>
+        <w:sz w:val="20"/>
+      </w:rPr>
+    </w:lvl>
+    <w:lvl w:ilvl="7" w:tentative="1">
+      <w:start w:val="1"/>
+      <w:numFmt w:val="bullet"/>
+      <w:lvlText w:val=""/>
+      <w:lvlJc w:val="left"/>
+      <w:pPr>
+        <w:tabs>
+          <w:tab w:val="num" w:pos="5760"/>
+        </w:tabs>
+        <w:ind w:left="5760" w:hanging="360"/>
+      </w:pPr>
+      <w:rPr>
+        <w:rFonts w:ascii="Wingdings" w:hAnsi="Wingdings" w:hint="default"/>
+        <w:sz w:val="20"/>
+      </w:rPr>
+    </w:lvl>
+    <w:lvl w:ilvl="8" w:tentative="1">
+      <w:start w:val="1"/>
+      <w:numFmt w:val="bullet"/>
+      <w:lvlText w:val=""/>
+      <w:lvlJc w:val="left"/>
+      <w:pPr>
+        <w:tabs>
+          <w:tab w:val="num" w:pos="6480"/>
+        </w:tabs>
+        <w:ind w:left="6480" w:hanging="360"/>
+      </w:pPr>
+      <w:rPr>
+        <w:rFonts w:ascii="Wingdings" w:hAnsi="Wingdings" w:hint="default"/>
+        <w:sz w:val="20"/>
+      </w:rPr>
+    </w:lvl>
+  </w:abstractNum>
+  <w:abstractNum w:abstractNumId="1" w15:restartNumberingAfterBreak="0">
     <w:nsid w:val="53B93957"/>
     <w:multiLevelType w:val="hybridMultilevel"/>
     <w:tmpl w:val="6D0A89AE"/>
@@ -553,6 +1387,9 @@
     </w:lvl>
   </w:abstractNum>
   <w:num w:numId="1" w16cid:durableId="1201356289">
+    <w:abstractNumId w:val="1"/>
+  </w:num>
+  <w:num w:numId="2" w16cid:durableId="723140975">
     <w:abstractNumId w:val="0"/>
   </w:num>
 </w:numbering>
@@ -1004,7 +1841,6 @@
     <w:next w:val="Normal"/>
     <w:link w:val="Titre3Car"/>
     <w:uiPriority w:val="9"/>
-    <w:semiHidden/>
     <w:unhideWhenUsed/>
     <w:qFormat/>
     <w:rsid w:val="0089520D"/>
@@ -1209,7 +2045,6 @@
     <w:basedOn w:val="Policepardfaut"/>
     <w:link w:val="Titre3"/>
     <w:uiPriority w:val="9"/>
-    <w:semiHidden/>
     <w:rsid w:val="0089520D"/>
     <w:rPr>
       <w:rFonts w:eastAsiaTheme="majorEastAsia" w:cstheme="majorBidi"/>
@@ -1466,6 +2301,33 @@
       <w:smallCaps/>
       <w:color w:val="2F5496" w:themeColor="accent1" w:themeShade="BF"/>
       <w:spacing w:val="5"/>
+    </w:rPr>
+  </w:style>
+  <w:style w:type="paragraph" w:styleId="NormalWeb">
+    <w:name w:val="Normal (Web)"/>
+    <w:basedOn w:val="Normal"/>
+    <w:uiPriority w:val="99"/>
+    <w:unhideWhenUsed/>
+    <w:rsid w:val="00FF0B36"/>
+    <w:pPr>
+      <w:spacing w:before="100" w:beforeAutospacing="1" w:after="100" w:afterAutospacing="1"/>
+    </w:pPr>
+    <w:rPr>
+      <w:rFonts w:ascii="Times New Roman" w:eastAsia="Times New Roman" w:hAnsi="Times New Roman" w:cs="Times New Roman"/>
+      <w:kern w:val="0"/>
+      <w:lang w:eastAsia="fr-CA"/>
+      <w14:ligatures w14:val="none"/>
+    </w:rPr>
+  </w:style>
+  <w:style w:type="character" w:styleId="lev">
+    <w:name w:val="Strong"/>
+    <w:basedOn w:val="Policepardfaut"/>
+    <w:uiPriority w:val="22"/>
+    <w:qFormat/>
+    <w:rsid w:val="00FF0B36"/>
+    <w:rPr>
+      <w:b/>
+      <w:bCs/>
     </w:rPr>
   </w:style>
 </w:styles>

</xml_diff>